<commit_message>
Midterm II Exam Key
Written exam key
</commit_message>
<xml_diff>
--- a/Midterm II/Winter 2019/Written II Exam.docx
+++ b/Midterm II/Winter 2019/Written II Exam.docx
@@ -62,7 +62,6 @@
         <w:t>Winter 2019</w:t>
       </w:r>
     </w:p>
-    <w:p/>
     <w:p>
       <w:pPr>
         <w:pStyle w:val="Heading1"/>
@@ -297,8 +296,18 @@
         <w:rPr>
           <w:rFonts w:ascii="Calibri" w:eastAsia="Times New Roman" w:hAnsi="Calibri" w:cs="Calibri"/>
         </w:rPr>
-        <w:t xml:space="preserve"> This is a data frame that has been “tweaked” by Hadley Wickham.</w:t>
-      </w:r>
+        <w:t xml:space="preserve"> </w:t>
+      </w:r>
+    </w:p>
+    <w:p>
+      <w:pPr>
+        <w:spacing w:after="0" w:line="240" w:lineRule="auto"/>
+        <w:ind w:left="540"/>
+        <w:textAlignment w:val="center"/>
+        <w:rPr>
+          <w:rFonts w:ascii="Calibri" w:eastAsia="Times New Roman" w:hAnsi="Calibri" w:cs="Calibri"/>
+        </w:rPr>
+      </w:pPr>
       <w:r>
         <w:rPr>
           <w:rFonts w:ascii="Calibri" w:eastAsia="Times New Roman" w:hAnsi="Calibri" w:cs="Calibri"/>
@@ -308,12 +317,6 @@
       <w:r>
         <w:rPr>
           <w:rFonts w:ascii="Calibri" w:eastAsia="Times New Roman" w:hAnsi="Calibri" w:cs="Calibri"/>
-        </w:rPr>
-        <w:br/>
-      </w:r>
-      <w:r>
-        <w:rPr>
-          <w:rFonts w:ascii="Calibri" w:eastAsia="Times New Roman" w:hAnsi="Calibri" w:cs="Calibri"/>
           <w:b/>
         </w:rPr>
         <w:t>data frame</w:t>
@@ -328,26 +331,18 @@
         <w:rPr>
           <w:rFonts w:ascii="Calibri" w:eastAsia="Times New Roman" w:hAnsi="Calibri" w:cs="Calibri"/>
         </w:rPr>
-        <w:t xml:space="preserve"> </w:t>
-      </w:r>
-      <w:r>
-        <w:rPr>
-          <w:rFonts w:ascii="Calibri" w:eastAsia="Times New Roman" w:hAnsi="Calibri" w:cs="Calibri"/>
-        </w:rPr>
-        <w:t>A special type of list used to store data. Each of the atomic vectors in the list must have the same length. This makes the list rectangular.</w:t>
-      </w:r>
-      <w:r>
-        <w:rPr>
-          <w:rFonts w:ascii="Calibri" w:eastAsia="Times New Roman" w:hAnsi="Calibri" w:cs="Calibri"/>
-        </w:rPr>
-        <w:t xml:space="preserve"> This is the traditional way of storing data in R.</w:t>
-      </w:r>
-      <w:r>
-        <w:rPr>
-          <w:rFonts w:ascii="Calibri" w:eastAsia="Times New Roman" w:hAnsi="Calibri" w:cs="Calibri"/>
-        </w:rPr>
-        <w:br/>
-      </w:r>
+        <w:t xml:space="preserve"> A special type of list used to store data. Each of the atomic vectors in the list must have the same length. This makes the list rectangular. This is the traditional way of storing data in R.</w:t>
+      </w:r>
+    </w:p>
+    <w:p>
+      <w:pPr>
+        <w:spacing w:after="0" w:line="240" w:lineRule="auto"/>
+        <w:ind w:left="540"/>
+        <w:textAlignment w:val="center"/>
+        <w:rPr>
+          <w:rFonts w:ascii="Calibri" w:eastAsia="Times New Roman" w:hAnsi="Calibri" w:cs="Calibri"/>
+        </w:rPr>
+      </w:pPr>
       <w:r>
         <w:rPr>
           <w:rFonts w:ascii="Calibri" w:eastAsia="Times New Roman" w:hAnsi="Calibri" w:cs="Calibri"/>
@@ -388,7 +383,75 @@
           <w:szCs w:val="21"/>
           <w:shd w:val="clear" w:color="auto" w:fill="FFFFFF"/>
         </w:rPr>
-        <w:t>Because all lists do not contain just atomic vectors of the same length, lists in general do not satisfy the requirements for being a tibble.</w:t>
+        <w:t xml:space="preserve">Because all lists do not contain just atomic vectors of the same length, lists in general do not satisfy the requirements for being a </w:t>
+      </w:r>
+      <w:proofErr w:type="spellStart"/>
+      <w:r>
+        <w:rPr>
+          <w:rFonts w:ascii="Helvetica" w:hAnsi="Helvetica" w:cs="Helvetica"/>
+          <w:color w:val="333333"/>
+          <w:sz w:val="21"/>
+          <w:szCs w:val="21"/>
+          <w:shd w:val="clear" w:color="auto" w:fill="FFFFFF"/>
+        </w:rPr>
+        <w:t>tibble</w:t>
+      </w:r>
+      <w:proofErr w:type="spellEnd"/>
+      <w:r>
+        <w:rPr>
+          <w:rFonts w:ascii="Helvetica" w:hAnsi="Helvetica" w:cs="Helvetica"/>
+          <w:color w:val="333333"/>
+          <w:sz w:val="21"/>
+          <w:szCs w:val="21"/>
+          <w:shd w:val="clear" w:color="auto" w:fill="FFFFFF"/>
+        </w:rPr>
+        <w:t>.</w:t>
+      </w:r>
+      <w:r>
+        <w:rPr>
+          <w:rFonts w:ascii="Helvetica" w:hAnsi="Helvetica" w:cs="Helvetica"/>
+          <w:color w:val="333333"/>
+          <w:sz w:val="21"/>
+          <w:szCs w:val="21"/>
+          <w:shd w:val="clear" w:color="auto" w:fill="FFFFFF"/>
+        </w:rPr>
+        <w:t xml:space="preserve"> </w:t>
+      </w:r>
+      <w:r>
+        <w:rPr>
+          <w:rFonts w:ascii="Calibri" w:eastAsia="Times New Roman" w:hAnsi="Calibri" w:cs="Calibri"/>
+        </w:rPr>
+        <w:t>Tibbles</w:t>
+      </w:r>
+      <w:r>
+        <w:rPr>
+          <w:rFonts w:ascii="Calibri" w:eastAsia="Times New Roman" w:hAnsi="Calibri" w:cs="Calibri"/>
+        </w:rPr>
+        <w:t xml:space="preserve"> </w:t>
+      </w:r>
+      <w:r>
+        <w:rPr>
+          <w:rFonts w:ascii="Calibri" w:eastAsia="Times New Roman" w:hAnsi="Calibri" w:cs="Calibri"/>
+        </w:rPr>
+        <w:t>are</w:t>
+      </w:r>
+      <w:r>
+        <w:rPr>
+          <w:rFonts w:ascii="Calibri" w:eastAsia="Times New Roman" w:hAnsi="Calibri" w:cs="Calibri"/>
+        </w:rPr>
+        <w:t xml:space="preserve"> a data frame</w:t>
+      </w:r>
+      <w:r>
+        <w:rPr>
+          <w:rFonts w:ascii="Calibri" w:eastAsia="Times New Roman" w:hAnsi="Calibri" w:cs="Calibri"/>
+        </w:rPr>
+        <w:t>s</w:t>
+      </w:r>
+      <w:r>
+        <w:rPr>
+          <w:rFonts w:ascii="Calibri" w:eastAsia="Times New Roman" w:hAnsi="Calibri" w:cs="Calibri"/>
+        </w:rPr>
+        <w:t xml:space="preserve"> that has been “tweaked” by Hadley Wickham.</w:t>
       </w:r>
       <w:r>
         <w:rPr>
@@ -524,19 +587,6 @@
         </w:rPr>
         <w:t xml:space="preserve"> be stored very efficiently on a computer. Each level of a factor can be assigned a code. The code for each observation can then be efficiently substituted for an entire string. Factors are also helpful when we are trying to find data entry errors.</w:t>
       </w:r>
-      <w:r>
-        <w:rPr>
-          <w:rFonts w:ascii="Calibri" w:eastAsia="Times New Roman" w:hAnsi="Calibri" w:cs="Calibri"/>
-        </w:rPr>
-        <w:br/>
-      </w:r>
-      <w:r>
-        <w:rPr>
-          <w:rFonts w:ascii="Calibri" w:eastAsia="Times New Roman" w:hAnsi="Calibri" w:cs="Calibri"/>
-        </w:rPr>
-        <w:lastRenderedPageBreak/>
-        <w:br/>
-      </w:r>
     </w:p>
     <w:p>
       <w:pPr>
@@ -555,6 +605,7 @@
         <w:rPr>
           <w:rFonts w:ascii="Calibri" w:hAnsi="Calibri" w:cs="Calibri"/>
         </w:rPr>
+        <w:lastRenderedPageBreak/>
         <w:t>Compare and contrast left_join with semi_join. Sketch tibbles x and y to illustrate your answer.</w:t>
       </w:r>
       <w:r>
@@ -590,6 +641,7 @@
       <w:r>
         <w:rPr>
           <w:rFonts w:ascii="Calibri" w:hAnsi="Calibri" w:cs="Calibri"/>
+          <w:noProof/>
         </w:rPr>
         <w:drawing>
           <wp:inline distT="0" distB="0" distL="0" distR="0" wp14:anchorId="513CBAE9" wp14:editId="21DB6B64">
@@ -646,8 +698,15 @@
       <w:r>
         <w:rPr>
           <w:rFonts w:ascii="Calibri" w:eastAsia="Times New Roman" w:hAnsi="Calibri" w:cs="Calibri"/>
-        </w:rPr>
-        <w:t>left_join:</w:t>
+          <w:b/>
+        </w:rPr>
+        <w:t>left_join</w:t>
+      </w:r>
+      <w:r>
+        <w:rPr>
+          <w:rFonts w:ascii="Calibri" w:eastAsia="Times New Roman" w:hAnsi="Calibri" w:cs="Calibri"/>
+        </w:rPr>
+        <w:t>:</w:t>
       </w:r>
       <w:r>
         <w:rPr>
@@ -679,6 +738,7 @@
       <w:r>
         <w:rPr>
           <w:rFonts w:ascii="Calibri" w:eastAsia="Times New Roman" w:hAnsi="Calibri" w:cs="Calibri"/>
+          <w:noProof/>
         </w:rPr>
         <w:drawing>
           <wp:inline distT="0" distB="0" distL="0" distR="0" wp14:anchorId="1DA929D2" wp14:editId="7DB6128F">
@@ -747,8 +807,15 @@
       <w:r>
         <w:rPr>
           <w:rFonts w:ascii="Calibri" w:eastAsia="Times New Roman" w:hAnsi="Calibri" w:cs="Calibri"/>
-        </w:rPr>
-        <w:t>semi_join:</w:t>
+          <w:b/>
+        </w:rPr>
+        <w:t>semi_join</w:t>
+      </w:r>
+      <w:r>
+        <w:rPr>
+          <w:rFonts w:ascii="Calibri" w:eastAsia="Times New Roman" w:hAnsi="Calibri" w:cs="Calibri"/>
+        </w:rPr>
+        <w:t>:</w:t>
       </w:r>
       <w:r>
         <w:rPr>
@@ -769,12 +836,6 @@
           <w:rFonts w:ascii="Calibri" w:eastAsia="Times New Roman" w:hAnsi="Calibri" w:cs="Calibri"/>
         </w:rPr>
         <w:t xml:space="preserve"> so it only includes the rows in tibble x that have a match between primary key in x and the foreign key in y. In the above example, this gives the following</w:t>
-      </w:r>
-      <w:r>
-        <w:rPr>
-          <w:rFonts w:ascii="Calibri" w:eastAsia="Times New Roman" w:hAnsi="Calibri" w:cs="Calibri"/>
-        </w:rPr>
-        <w:br/>
       </w:r>
     </w:p>
     <w:p>
@@ -802,6 +863,7 @@
       <w:r>
         <w:rPr>
           <w:rFonts w:ascii="Calibri" w:eastAsia="Times New Roman" w:hAnsi="Calibri" w:cs="Calibri"/>
+          <w:noProof/>
         </w:rPr>
         <w:drawing>
           <wp:inline distT="0" distB="0" distL="0" distR="0" wp14:anchorId="19D7C41A" wp14:editId="058AE820">
@@ -864,47 +926,86 @@
       <w:r>
         <w:rPr>
           <w:rFonts w:ascii="Calibri" w:eastAsia="Times New Roman" w:hAnsi="Calibri" w:cs="Calibri"/>
-        </w:rPr>
-        <w:t>Comparison and contrast:</w:t>
-      </w:r>
-      <w:bookmarkStart w:id="0" w:name="_GoBack"/>
-      <w:bookmarkEnd w:id="0"/>
-      <w:r>
-        <w:rPr>
-          <w:rFonts w:ascii="Calibri" w:eastAsia="Times New Roman" w:hAnsi="Calibri" w:cs="Calibri"/>
-        </w:rPr>
-        <w:br/>
-      </w:r>
-      <w:r>
-        <w:rPr>
-          <w:rFonts w:ascii="Calibri" w:eastAsia="Times New Roman" w:hAnsi="Calibri" w:cs="Calibri"/>
-        </w:rPr>
-        <w:br/>
-      </w:r>
-      <w:r>
-        <w:rPr>
-          <w:rFonts w:ascii="Calibri" w:eastAsia="Times New Roman" w:hAnsi="Calibri" w:cs="Calibri"/>
-        </w:rPr>
-        <w:lastRenderedPageBreak/>
-        <w:br/>
-      </w:r>
-      <w:r>
-        <w:rPr>
-          <w:rFonts w:ascii="Calibri" w:eastAsia="Times New Roman" w:hAnsi="Calibri" w:cs="Calibri"/>
-        </w:rPr>
-        <w:br/>
-      </w:r>
-      <w:r>
-        <w:rPr>
-          <w:rFonts w:ascii="Calibri" w:eastAsia="Times New Roman" w:hAnsi="Calibri" w:cs="Calibri"/>
-        </w:rPr>
-        <w:br/>
-      </w:r>
-      <w:r>
-        <w:rPr>
-          <w:rFonts w:ascii="Calibri" w:eastAsia="Times New Roman" w:hAnsi="Calibri" w:cs="Calibri"/>
-        </w:rPr>
-        <w:br/>
+          <w:b/>
+        </w:rPr>
+        <w:t xml:space="preserve">Comparison and </w:t>
+      </w:r>
+      <w:proofErr w:type="gramStart"/>
+      <w:r>
+        <w:rPr>
+          <w:rFonts w:ascii="Calibri" w:eastAsia="Times New Roman" w:hAnsi="Calibri" w:cs="Calibri"/>
+          <w:b/>
+        </w:rPr>
+        <w:t>contrast</w:t>
+      </w:r>
+      <w:r>
+        <w:rPr>
+          <w:rFonts w:ascii="Calibri" w:eastAsia="Times New Roman" w:hAnsi="Calibri" w:cs="Calibri"/>
+        </w:rPr>
+        <w:t>:</w:t>
+      </w:r>
+      <w:proofErr w:type="gramEnd"/>
+      <w:r>
+        <w:rPr>
+          <w:rFonts w:ascii="Calibri" w:eastAsia="Times New Roman" w:hAnsi="Calibri" w:cs="Calibri"/>
+        </w:rPr>
+        <w:t xml:space="preserve"> left-join is a mutating join so it adds new columns to the x </w:t>
+      </w:r>
+      <w:proofErr w:type="spellStart"/>
+      <w:r>
+        <w:rPr>
+          <w:rFonts w:ascii="Calibri" w:eastAsia="Times New Roman" w:hAnsi="Calibri" w:cs="Calibri"/>
+        </w:rPr>
+        <w:t>tibble</w:t>
+      </w:r>
+      <w:proofErr w:type="spellEnd"/>
+      <w:r>
+        <w:rPr>
+          <w:rFonts w:ascii="Calibri" w:eastAsia="Times New Roman" w:hAnsi="Calibri" w:cs="Calibri"/>
+        </w:rPr>
+        <w:t xml:space="preserve">. The semi-join is a filtering </w:t>
+      </w:r>
+      <w:proofErr w:type="gramStart"/>
+      <w:r>
+        <w:rPr>
+          <w:rFonts w:ascii="Calibri" w:eastAsia="Times New Roman" w:hAnsi="Calibri" w:cs="Calibri"/>
+        </w:rPr>
+        <w:t>join</w:t>
+      </w:r>
+      <w:proofErr w:type="gramEnd"/>
+      <w:r>
+        <w:rPr>
+          <w:rFonts w:ascii="Calibri" w:eastAsia="Times New Roman" w:hAnsi="Calibri" w:cs="Calibri"/>
+        </w:rPr>
+        <w:t xml:space="preserve"> so it takes a subset of the rows of the x </w:t>
+      </w:r>
+      <w:proofErr w:type="spellStart"/>
+      <w:r>
+        <w:rPr>
+          <w:rFonts w:ascii="Calibri" w:eastAsia="Times New Roman" w:hAnsi="Calibri" w:cs="Calibri"/>
+        </w:rPr>
+        <w:t>tibble</w:t>
+      </w:r>
+      <w:proofErr w:type="spellEnd"/>
+      <w:r>
+        <w:rPr>
+          <w:rFonts w:ascii="Calibri" w:eastAsia="Times New Roman" w:hAnsi="Calibri" w:cs="Calibri"/>
+        </w:rPr>
+        <w:t xml:space="preserve"> that have common key values between the two </w:t>
+      </w:r>
+      <w:proofErr w:type="spellStart"/>
+      <w:r>
+        <w:rPr>
+          <w:rFonts w:ascii="Calibri" w:eastAsia="Times New Roman" w:hAnsi="Calibri" w:cs="Calibri"/>
+        </w:rPr>
+        <w:t>tibbles</w:t>
+      </w:r>
+      <w:proofErr w:type="spellEnd"/>
+      <w:r>
+        <w:rPr>
+          <w:rFonts w:ascii="Calibri" w:eastAsia="Times New Roman" w:hAnsi="Calibri" w:cs="Calibri"/>
+        </w:rPr>
+        <w:t>.</w:t>
       </w:r>
       <w:r>
         <w:rPr>
@@ -930,6 +1031,7 @@
         <w:rPr>
           <w:rFonts w:ascii="Calibri" w:hAnsi="Calibri" w:cs="Calibri"/>
         </w:rPr>
+        <w:lastRenderedPageBreak/>
         <w:t>Two classes of time spans are durations and periods. Compare and contrast them.</w:t>
       </w:r>
       <w:r>
@@ -943,109 +1045,93 @@
           <w:rFonts w:ascii="Calibri" w:hAnsi="Calibri" w:cs="Calibri"/>
         </w:rPr>
         <w:br/>
-        <w:t>Durations:</w:t>
       </w:r>
       <w:r>
         <w:rPr>
           <w:rFonts w:ascii="Calibri" w:hAnsi="Calibri" w:cs="Calibri"/>
+          <w:b/>
+        </w:rPr>
+        <w:t>Durations</w:t>
+      </w:r>
+      <w:r>
+        <w:rPr>
+          <w:rFonts w:ascii="Calibri" w:hAnsi="Calibri" w:cs="Calibri"/>
+        </w:rPr>
+        <w:t>:</w:t>
+      </w:r>
+      <w:r>
+        <w:rPr>
+          <w:rFonts w:ascii="Calibri" w:hAnsi="Calibri" w:cs="Calibri"/>
+        </w:rPr>
+        <w:t xml:space="preserve"> Measured as the number of seconds from the origin reference point. For R and Unix, the origin is usually January 1, 1970.</w:t>
+      </w:r>
+      <w:r>
+        <w:rPr>
+          <w:rFonts w:ascii="Calibri" w:hAnsi="Calibri" w:cs="Calibri"/>
         </w:rPr>
         <w:br/>
       </w:r>
       <w:r>
         <w:rPr>
-          <w:rFonts w:ascii="Calibri" w:hAnsi="Calibri" w:cs="Calibri"/>
+          <w:rFonts w:ascii="Calibri" w:eastAsia="Times New Roman" w:hAnsi="Calibri" w:cs="Calibri"/>
         </w:rPr>
         <w:br/>
       </w:r>
       <w:r>
         <w:rPr>
-          <w:rFonts w:ascii="Calibri" w:hAnsi="Calibri" w:cs="Calibri"/>
+          <w:rFonts w:ascii="Calibri" w:eastAsia="Times New Roman" w:hAnsi="Calibri" w:cs="Calibri"/>
+          <w:b/>
+        </w:rPr>
+        <w:t>Periods</w:t>
+      </w:r>
+      <w:r>
+        <w:rPr>
+          <w:rFonts w:ascii="Calibri" w:eastAsia="Times New Roman" w:hAnsi="Calibri" w:cs="Calibri"/>
+        </w:rPr>
+        <w:t>:</w:t>
+      </w:r>
+      <w:r>
+        <w:rPr>
+          <w:rFonts w:ascii="Calibri" w:eastAsia="Times New Roman" w:hAnsi="Calibri" w:cs="Calibri"/>
+        </w:rPr>
+        <w:t xml:space="preserve"> Measured in human friendly units such as years, months, days, hours, minutes, and seconds.</w:t>
+      </w:r>
+      <w:r>
+        <w:rPr>
+          <w:rFonts w:ascii="Calibri" w:eastAsia="Times New Roman" w:hAnsi="Calibri" w:cs="Calibri"/>
         </w:rPr>
         <w:br/>
       </w:r>
       <w:r>
         <w:rPr>
-          <w:rFonts w:ascii="Calibri" w:hAnsi="Calibri" w:cs="Calibri"/>
+          <w:rFonts w:ascii="Calibri" w:eastAsia="Times New Roman" w:hAnsi="Calibri" w:cs="Calibri"/>
         </w:rPr>
         <w:br/>
       </w:r>
       <w:r>
         <w:rPr>
-          <w:rFonts w:ascii="Calibri" w:hAnsi="Calibri" w:cs="Calibri"/>
+          <w:rFonts w:ascii="Calibri" w:eastAsia="Times New Roman" w:hAnsi="Calibri" w:cs="Calibri"/>
+          <w:b/>
+        </w:rPr>
+        <w:t>Comparison and contrast</w:t>
+      </w:r>
+      <w:r>
+        <w:rPr>
+          <w:rFonts w:ascii="Calibri" w:eastAsia="Times New Roman" w:hAnsi="Calibri" w:cs="Calibri"/>
+        </w:rPr>
+        <w:t>:</w:t>
+      </w:r>
+      <w:r>
+        <w:rPr>
+          <w:rFonts w:ascii="Calibri" w:eastAsia="Times New Roman" w:hAnsi="Calibri" w:cs="Calibri"/>
+        </w:rPr>
+        <w:t xml:space="preserve"> Periods understand exceptions such as leap years and daylight savings time.</w:t>
+      </w:r>
+      <w:r>
+        <w:rPr>
+          <w:rFonts w:ascii="Calibri" w:eastAsia="Times New Roman" w:hAnsi="Calibri" w:cs="Calibri"/>
         </w:rPr>
         <w:br/>
-      </w:r>
-      <w:r>
-        <w:rPr>
-          <w:rFonts w:ascii="Calibri" w:hAnsi="Calibri" w:cs="Calibri"/>
-        </w:rPr>
-        <w:br/>
-      </w:r>
-      <w:r>
-        <w:rPr>
-          <w:rFonts w:ascii="Calibri" w:eastAsia="Times New Roman" w:hAnsi="Calibri" w:cs="Calibri"/>
-        </w:rPr>
-        <w:br/>
-      </w:r>
-      <w:r>
-        <w:rPr>
-          <w:rFonts w:ascii="Calibri" w:eastAsia="Times New Roman" w:hAnsi="Calibri" w:cs="Calibri"/>
-        </w:rPr>
-        <w:t>Periods:</w:t>
-      </w:r>
-      <w:r>
-        <w:rPr>
-          <w:rFonts w:ascii="Calibri" w:eastAsia="Times New Roman" w:hAnsi="Calibri" w:cs="Calibri"/>
-        </w:rPr>
-        <w:br/>
-      </w:r>
-      <w:r>
-        <w:rPr>
-          <w:rFonts w:ascii="Calibri" w:eastAsia="Times New Roman" w:hAnsi="Calibri" w:cs="Calibri"/>
-        </w:rPr>
-        <w:br/>
-      </w:r>
-      <w:r>
-        <w:rPr>
-          <w:rFonts w:ascii="Calibri" w:eastAsia="Times New Roman" w:hAnsi="Calibri" w:cs="Calibri"/>
-        </w:rPr>
-        <w:br/>
-      </w:r>
-      <w:r>
-        <w:rPr>
-          <w:rFonts w:ascii="Calibri" w:eastAsia="Times New Roman" w:hAnsi="Calibri" w:cs="Calibri"/>
-        </w:rPr>
-        <w:br/>
-      </w:r>
-      <w:r>
-        <w:rPr>
-          <w:rFonts w:ascii="Calibri" w:eastAsia="Times New Roman" w:hAnsi="Calibri" w:cs="Calibri"/>
-        </w:rPr>
-        <w:br/>
-      </w:r>
-      <w:r>
-        <w:rPr>
-          <w:rFonts w:ascii="Calibri" w:eastAsia="Times New Roman" w:hAnsi="Calibri" w:cs="Calibri"/>
-        </w:rPr>
-        <w:br/>
-      </w:r>
-      <w:r>
-        <w:rPr>
-          <w:rFonts w:ascii="Calibri" w:eastAsia="Times New Roman" w:hAnsi="Calibri" w:cs="Calibri"/>
-        </w:rPr>
-        <w:br/>
-      </w:r>
-      <w:r>
-        <w:rPr>
-          <w:rFonts w:ascii="Calibri" w:eastAsia="Times New Roman" w:hAnsi="Calibri" w:cs="Calibri"/>
-        </w:rPr>
-        <w:t>Comparison and contrast:</w:t>
-      </w:r>
-      <w:r>
-        <w:rPr>
-          <w:rFonts w:ascii="Calibri" w:eastAsia="Times New Roman" w:hAnsi="Calibri" w:cs="Calibri"/>
-        </w:rPr>
-        <w:br w:type="page"/>
       </w:r>
     </w:p>
     <w:p>
@@ -1065,13 +1151,26 @@
         <w:rPr>
           <w:rFonts w:ascii="Calibri" w:hAnsi="Calibri" w:cs="Calibri"/>
         </w:rPr>
-        <w:lastRenderedPageBreak/>
-        <w:t>Use an example to illustrate the difference between wide and long tibbles.</w:t>
-      </w:r>
+        <w:t xml:space="preserve">Use an example to illustrate the difference between wide and long </w:t>
+      </w:r>
+      <w:proofErr w:type="spellStart"/>
       <w:r>
         <w:rPr>
           <w:rFonts w:ascii="Calibri" w:hAnsi="Calibri" w:cs="Calibri"/>
         </w:rPr>
+        <w:t>tibbles</w:t>
+      </w:r>
+      <w:proofErr w:type="spellEnd"/>
+      <w:r>
+        <w:rPr>
+          <w:rFonts w:ascii="Calibri" w:hAnsi="Calibri" w:cs="Calibri"/>
+        </w:rPr>
+        <w:t>.</w:t>
+      </w:r>
+      <w:r>
+        <w:rPr>
+          <w:rFonts w:ascii="Calibri" w:hAnsi="Calibri" w:cs="Calibri"/>
+        </w:rPr>
         <w:br/>
       </w:r>
       <w:r>
@@ -1081,160 +1180,11 @@
         <w:br/>
       </w:r>
       <w:r>
-        <w:rPr>
-          <w:rFonts w:ascii="Calibri" w:hAnsi="Calibri" w:cs="Calibri"/>
-        </w:rPr>
-        <w:br/>
-      </w:r>
-      <w:r>
-        <w:rPr>
-          <w:rFonts w:ascii="Calibri" w:hAnsi="Calibri" w:cs="Calibri"/>
-        </w:rPr>
-        <w:br/>
-      </w:r>
-      <w:r>
-        <w:rPr>
-          <w:rFonts w:ascii="Calibri" w:hAnsi="Calibri" w:cs="Calibri"/>
-        </w:rPr>
-        <w:br/>
-      </w:r>
-      <w:r>
-        <w:rPr>
-          <w:rFonts w:ascii="Calibri" w:hAnsi="Calibri" w:cs="Calibri"/>
-        </w:rPr>
-        <w:br/>
-      </w:r>
-      <w:r>
-        <w:rPr>
-          <w:rFonts w:ascii="Calibri" w:hAnsi="Calibri" w:cs="Calibri"/>
-        </w:rPr>
-        <w:br/>
-      </w:r>
-      <w:r>
-        <w:rPr>
-          <w:rFonts w:ascii="Calibri" w:hAnsi="Calibri" w:cs="Calibri"/>
-        </w:rPr>
-        <w:br/>
-      </w:r>
-      <w:r>
-        <w:rPr>
-          <w:rFonts w:ascii="Calibri" w:hAnsi="Calibri" w:cs="Calibri"/>
-        </w:rPr>
-        <w:br/>
-      </w:r>
-      <w:r>
-        <w:rPr>
-          <w:rFonts w:ascii="Calibri" w:hAnsi="Calibri" w:cs="Calibri"/>
-        </w:rPr>
-        <w:br/>
-      </w:r>
-      <w:r>
-        <w:rPr>
-          <w:rFonts w:ascii="Calibri" w:hAnsi="Calibri" w:cs="Calibri"/>
-        </w:rPr>
-        <w:br/>
-      </w:r>
-      <w:r>
-        <w:rPr>
-          <w:rFonts w:ascii="Calibri" w:hAnsi="Calibri" w:cs="Calibri"/>
-        </w:rPr>
-        <w:br/>
-      </w:r>
-      <w:r>
-        <w:rPr>
-          <w:rFonts w:ascii="Calibri" w:hAnsi="Calibri" w:cs="Calibri"/>
-        </w:rPr>
-        <w:br/>
-      </w:r>
-      <w:r>
-        <w:rPr>
-          <w:rFonts w:ascii="Calibri" w:hAnsi="Calibri" w:cs="Calibri"/>
-        </w:rPr>
-        <w:br/>
-      </w:r>
-      <w:r>
-        <w:rPr>
-          <w:rFonts w:ascii="Calibri" w:hAnsi="Calibri" w:cs="Calibri"/>
-        </w:rPr>
-        <w:br/>
-      </w:r>
-      <w:r>
-        <w:rPr>
-          <w:rFonts w:ascii="Calibri" w:hAnsi="Calibri" w:cs="Calibri"/>
-        </w:rPr>
-        <w:br/>
-      </w:r>
-    </w:p>
-    <w:p>
-      <w:pPr>
-        <w:pStyle w:val="Heading1"/>
-      </w:pPr>
-      <w:r>
-        <w:t>II.</w:t>
-      </w:r>
-      <w:r>
-        <w:tab/>
-      </w:r>
-      <w:r>
-        <w:t xml:space="preserve">Line by Line </w:t>
-      </w:r>
-      <w:r>
-        <w:t>Code Interpretation</w:t>
-      </w:r>
-      <w:r>
-        <w:br/>
-      </w:r>
-    </w:p>
-    <w:p>
-      <w:pPr>
-        <w:pStyle w:val="ListParagraph"/>
-        <w:numPr>
-          <w:ilvl w:val="0"/>
-          <w:numId w:val="8"/>
-        </w:numPr>
-      </w:pPr>
-      <w:r>
-        <w:t xml:space="preserve">Recall that in the mpg tibble, there are two variables </w:t>
-      </w:r>
-      <w:proofErr w:type="spellStart"/>
-      <w:r>
-        <w:t>hwy</w:t>
-      </w:r>
-      <w:proofErr w:type="spellEnd"/>
-      <w:r>
-        <w:t xml:space="preserve"> and </w:t>
-      </w:r>
-      <w:proofErr w:type="spellStart"/>
-      <w:r>
-        <w:t>cty</w:t>
-      </w:r>
-      <w:proofErr w:type="spellEnd"/>
-      <w:r>
-        <w:t xml:space="preserve"> that </w:t>
-      </w:r>
-      <w:r>
-        <w:t>report</w:t>
-      </w:r>
-      <w:r>
-        <w:t xml:space="preserve"> highway and city mileage respectively</w:t>
-      </w:r>
-      <w:r>
-        <w:t xml:space="preserve"> for each vehicle</w:t>
-      </w:r>
-      <w:r>
-        <w:t>.</w:t>
-      </w:r>
-    </w:p>
-    <w:p>
-      <w:r>
-        <w:rPr>
-          <w:noProof/>
-        </w:rPr>
         <w:drawing>
-          <wp:inline distT="0" distB="0" distL="0" distR="0" wp14:anchorId="6DDC3468" wp14:editId="33D35C63">
-            <wp:extent cx="5306165" cy="1133633"/>
-            <wp:effectExtent l="0" t="0" r="8890" b="9525"/>
-            <wp:docPr id="1" name="Picture 1"/>
+          <wp:inline distT="0" distB="0" distL="0" distR="0" wp14:anchorId="48F7EE9D" wp14:editId="50D25A71">
+            <wp:extent cx="4484370" cy="1882140"/>
+            <wp:effectExtent l="0" t="0" r="0" b="3810"/>
+            <wp:docPr id="7" name="Picture 7"/>
             <wp:cNvGraphicFramePr>
               <a:graphicFrameLocks xmlns:a="http://schemas.openxmlformats.org/drawingml/2006/main" noChangeAspect="1"/>
             </wp:cNvGraphicFramePr>
@@ -1242,23 +1192,36 @@
               <a:graphicData uri="http://schemas.openxmlformats.org/drawingml/2006/picture">
                 <pic:pic xmlns:pic="http://schemas.openxmlformats.org/drawingml/2006/picture">
                   <pic:nvPicPr>
-                    <pic:cNvPr id="1" name=""/>
-                    <pic:cNvPicPr/>
+                    <pic:cNvPr id="0" name="Picture 1"/>
+                    <pic:cNvPicPr>
+                      <a:picLocks noChangeAspect="1" noChangeArrowheads="1"/>
+                    </pic:cNvPicPr>
                   </pic:nvPicPr>
                   <pic:blipFill>
-                    <a:blip r:embed="rId9"/>
+                    <a:blip r:embed="rId9" cstate="print">
+                      <a:extLst>
+                        <a:ext uri="{28A0092B-C50C-407E-A947-70E740481C1C}">
+                          <a14:useLocalDpi xmlns:a14="http://schemas.microsoft.com/office/drawing/2010/main" val="0"/>
+                        </a:ext>
+                      </a:extLst>
+                    </a:blip>
+                    <a:srcRect/>
                     <a:stretch>
                       <a:fillRect/>
                     </a:stretch>
                   </pic:blipFill>
-                  <pic:spPr>
+                  <pic:spPr bwMode="auto">
                     <a:xfrm>
                       <a:off x="0" y="0"/>
-                      <a:ext cx="5306165" cy="1133633"/>
+                      <a:ext cx="4484370" cy="1882140"/>
                     </a:xfrm>
                     <a:prstGeom prst="rect">
                       <a:avLst/>
                     </a:prstGeom>
+                    <a:noFill/>
+                    <a:ln>
+                      <a:noFill/>
+                    </a:ln>
                   </pic:spPr>
                 </pic:pic>
               </a:graphicData>
@@ -1269,71 +1232,23 @@
     </w:p>
     <w:p>
       <w:pPr>
-        <w:pStyle w:val="ListParagraph"/>
-      </w:pPr>
-    </w:p>
-    <w:p>
-      <w:pPr>
-        <w:pStyle w:val="ListParagraph"/>
-      </w:pPr>
-    </w:p>
-    <w:p>
-      <w:pPr>
-        <w:pStyle w:val="ListParagraph"/>
-      </w:pPr>
-    </w:p>
-    <w:p>
-      <w:pPr>
-        <w:pStyle w:val="ListParagraph"/>
-      </w:pPr>
-    </w:p>
-    <w:p>
-      <w:pPr>
-        <w:pStyle w:val="ListParagraph"/>
-      </w:pPr>
-    </w:p>
-    <w:p>
-      <w:pPr>
-        <w:pStyle w:val="ListParagraph"/>
-      </w:pPr>
-    </w:p>
-    <w:p>
-      <w:pPr>
-        <w:pStyle w:val="ListParagraph"/>
-      </w:pPr>
-    </w:p>
-    <w:p>
-      <w:pPr>
-        <w:pStyle w:val="ListParagraph"/>
-      </w:pPr>
-    </w:p>
-    <w:p>
-      <w:pPr>
-        <w:pStyle w:val="ListParagraph"/>
-      </w:pPr>
-    </w:p>
-    <w:p>
-      <w:pPr>
-        <w:pStyle w:val="ListParagraph"/>
-      </w:pPr>
+        <w:pStyle w:val="Heading1"/>
+      </w:pPr>
+      <w:r>
+        <w:t>II.</w:t>
+      </w:r>
+      <w:r>
+        <w:tab/>
+      </w:r>
+      <w:r>
+        <w:t xml:space="preserve">Line by Line </w:t>
+      </w:r>
+      <w:r>
+        <w:t>Code Interpretation</w:t>
+      </w:r>
       <w:r>
         <w:br/>
       </w:r>
-    </w:p>
-    <w:p>
-      <w:pPr>
-        <w:pStyle w:val="ListParagraph"/>
-      </w:pPr>
-    </w:p>
-    <w:p>
-      <w:pPr>
-        <w:pStyle w:val="ListParagraph"/>
-      </w:pPr>
-    </w:p>
-    <w:p>
-      <w:pPr>
-        <w:pStyle w:val="ListParagraph"/>
-      </w:pPr>
     </w:p>
     <w:p>
       <w:pPr>
@@ -1344,8 +1259,35 @@
         </w:numPr>
       </w:pPr>
       <w:r>
-        <w:lastRenderedPageBreak/>
-        <w:t>Recall that flights, airports, and airlines are three different related tibbles that are part of the nycflights13 library.</w:t>
+        <w:t xml:space="preserve">Recall that in the mpg tibble, there are two variables </w:t>
+      </w:r>
+      <w:proofErr w:type="spellStart"/>
+      <w:r>
+        <w:t>hwy</w:t>
+      </w:r>
+      <w:proofErr w:type="spellEnd"/>
+      <w:r>
+        <w:t xml:space="preserve"> and </w:t>
+      </w:r>
+      <w:proofErr w:type="spellStart"/>
+      <w:r>
+        <w:t>cty</w:t>
+      </w:r>
+      <w:proofErr w:type="spellEnd"/>
+      <w:r>
+        <w:t xml:space="preserve"> that </w:t>
+      </w:r>
+      <w:r>
+        <w:t>report</w:t>
+      </w:r>
+      <w:r>
+        <w:t xml:space="preserve"> highway and city mileage respectively</w:t>
+      </w:r>
+      <w:r>
+        <w:t xml:space="preserve"> for each vehicle</w:t>
+      </w:r>
+      <w:r>
+        <w:t>.</w:t>
       </w:r>
     </w:p>
     <w:p>
@@ -1354,10 +1296,10 @@
           <w:noProof/>
         </w:rPr>
         <w:drawing>
-          <wp:inline distT="0" distB="0" distL="0" distR="0" wp14:anchorId="6989F927" wp14:editId="6D2842CE">
-            <wp:extent cx="5229955" cy="762106"/>
-            <wp:effectExtent l="0" t="0" r="8890" b="0"/>
-            <wp:docPr id="4" name="Picture 4"/>
+          <wp:inline distT="0" distB="0" distL="0" distR="0" wp14:anchorId="6DDC3468" wp14:editId="33D35C63">
+            <wp:extent cx="5306165" cy="1133633"/>
+            <wp:effectExtent l="0" t="0" r="8890" b="9525"/>
+            <wp:docPr id="1" name="Picture 1"/>
             <wp:cNvGraphicFramePr>
               <a:graphicFrameLocks xmlns:a="http://schemas.openxmlformats.org/drawingml/2006/main" noChangeAspect="1"/>
             </wp:cNvGraphicFramePr>
@@ -1377,7 +1319,7 @@
                   <pic:spPr>
                     <a:xfrm>
                       <a:off x="0" y="0"/>
-                      <a:ext cx="5229955" cy="762106"/>
+                      <a:ext cx="5306165" cy="1133633"/>
                     </a:xfrm>
                     <a:prstGeom prst="rect">
                       <a:avLst/>
@@ -1392,40 +1334,142 @@
     </w:p>
     <w:p>
       <w:r>
-        <w:br/>
-      </w:r>
-      <w:r>
-        <w:br/>
-      </w:r>
-      <w:r>
-        <w:br/>
-      </w:r>
-      <w:r>
-        <w:br/>
-      </w:r>
-      <w:r>
-        <w:br/>
-      </w:r>
-      <w:r>
-        <w:br/>
-      </w:r>
-      <w:r>
-        <w:br/>
-      </w:r>
-      <w:r>
-        <w:br/>
-      </w:r>
-      <w:r>
-        <w:br/>
-      </w:r>
-      <w:r>
-        <w:br/>
-      </w:r>
-      <w:r>
-        <w:br/>
-      </w:r>
-      <w:r>
-        <w:br/>
+        <w:t xml:space="preserve">Lines 1 – 2: Select the </w:t>
+      </w:r>
+      <w:proofErr w:type="spellStart"/>
+      <w:r>
+        <w:t>hwy</w:t>
+      </w:r>
+      <w:proofErr w:type="spellEnd"/>
+      <w:r>
+        <w:t xml:space="preserve"> and </w:t>
+      </w:r>
+      <w:proofErr w:type="spellStart"/>
+      <w:r>
+        <w:t>cty</w:t>
+      </w:r>
+      <w:proofErr w:type="spellEnd"/>
+      <w:r>
+        <w:t xml:space="preserve"> columns from the mpg </w:t>
+      </w:r>
+      <w:proofErr w:type="spellStart"/>
+      <w:r>
+        <w:t>tibble</w:t>
+      </w:r>
+      <w:proofErr w:type="spellEnd"/>
+    </w:p>
+    <w:p>
+      <w:r>
+        <w:t xml:space="preserve">Line 3: Gather converts wide </w:t>
+      </w:r>
+      <w:proofErr w:type="spellStart"/>
+      <w:r>
+        <w:t>tibbles</w:t>
+      </w:r>
+      <w:proofErr w:type="spellEnd"/>
+      <w:r>
+        <w:t xml:space="preserve"> into a long </w:t>
+      </w:r>
+      <w:proofErr w:type="spellStart"/>
+      <w:proofErr w:type="gramStart"/>
+      <w:r>
+        <w:t>tibble.s</w:t>
+      </w:r>
+      <w:proofErr w:type="spellEnd"/>
+      <w:proofErr w:type="gramEnd"/>
+      <w:r>
+        <w:t xml:space="preserve"> The key is the name of the variable that will be a factor that corresponds to the names of the variables that are being stacked or gathered. In this case the new variable, </w:t>
+      </w:r>
+      <w:proofErr w:type="spellStart"/>
+      <w:r>
+        <w:t>type_of_driving</w:t>
+      </w:r>
+      <w:proofErr w:type="spellEnd"/>
+      <w:r>
+        <w:t xml:space="preserve">, will either be </w:t>
+      </w:r>
+      <w:proofErr w:type="spellStart"/>
+      <w:r>
+        <w:t>hwy</w:t>
+      </w:r>
+      <w:proofErr w:type="spellEnd"/>
+      <w:r>
+        <w:t xml:space="preserve"> or </w:t>
+      </w:r>
+      <w:proofErr w:type="spellStart"/>
+      <w:r>
+        <w:t>cty</w:t>
+      </w:r>
+      <w:proofErr w:type="spellEnd"/>
+      <w:r>
+        <w:t>. The value part of the function specifies the name of the variable where the actual values of the wide variables are stored. In this case, the mileage values are stored in the MPG variable.</w:t>
+      </w:r>
+    </w:p>
+    <w:p>
+      <w:r>
+        <w:t>Line 4: Declares that the observations should be grouped by the variable type of driving.</w:t>
+      </w:r>
+    </w:p>
+    <w:p>
+      <w:r>
+        <w:lastRenderedPageBreak/>
+        <w:t xml:space="preserve">Line 5 – </w:t>
+      </w:r>
+      <w:r>
+        <w:t>6</w:t>
+      </w:r>
+      <w:bookmarkStart w:id="0" w:name="_GoBack"/>
+      <w:bookmarkEnd w:id="0"/>
+      <w:r>
+        <w:t xml:space="preserve">: </w:t>
+      </w:r>
+      <w:proofErr w:type="spellStart"/>
+      <w:r>
+        <w:t>Summarise</w:t>
+      </w:r>
+      <w:proofErr w:type="spellEnd"/>
+      <w:r>
+        <w:t xml:space="preserve"> collapses the </w:t>
+      </w:r>
+      <w:proofErr w:type="spellStart"/>
+      <w:r>
+        <w:t>tibble</w:t>
+      </w:r>
+      <w:proofErr w:type="spellEnd"/>
+      <w:r>
+        <w:t xml:space="preserve"> into two rows, one for the </w:t>
+      </w:r>
+      <w:proofErr w:type="spellStart"/>
+      <w:r>
+        <w:t>hwy</w:t>
+      </w:r>
+      <w:proofErr w:type="spellEnd"/>
+      <w:r>
+        <w:t xml:space="preserve"> and one for </w:t>
+      </w:r>
+      <w:proofErr w:type="spellStart"/>
+      <w:r>
+        <w:t>cty</w:t>
+      </w:r>
+      <w:proofErr w:type="spellEnd"/>
+      <w:r>
+        <w:t xml:space="preserve">. There are two columns in the </w:t>
+      </w:r>
+      <w:proofErr w:type="spellStart"/>
+      <w:r>
+        <w:t>tibble</w:t>
+      </w:r>
+      <w:proofErr w:type="spellEnd"/>
+      <w:r>
+        <w:t xml:space="preserve">, Mean and </w:t>
+      </w:r>
+      <w:proofErr w:type="spellStart"/>
+      <w:r>
+        <w:t>Standard_Deviation</w:t>
+      </w:r>
+      <w:proofErr w:type="spellEnd"/>
+      <w:r>
+        <w:t>.</w:t>
       </w:r>
       <w:r>
         <w:br/>
@@ -1440,15 +1484,7 @@
         </w:numPr>
       </w:pPr>
       <w:r>
-        <w:t xml:space="preserve">Recall that the mpg tibble contains a variable called </w:t>
-      </w:r>
-      <w:proofErr w:type="spellStart"/>
-      <w:r>
-        <w:t>drv</w:t>
-      </w:r>
-      <w:proofErr w:type="spellEnd"/>
-      <w:r>
-        <w:t xml:space="preserve"> which reports the type of drive train for each vehicle. Vehicles can be front-wheel drive, rear-wheel drive, and four-wheel drive.</w:t>
+        <w:t>Recall that flights, airports, and airlines are three different related tibbles that are part of the nycflights13 library.</w:t>
       </w:r>
     </w:p>
     <w:p>
@@ -1457,10 +1493,10 @@
           <w:noProof/>
         </w:rPr>
         <w:drawing>
-          <wp:inline distT="0" distB="0" distL="0" distR="0" wp14:anchorId="5294F3FC" wp14:editId="3760F1A6">
-            <wp:extent cx="5391902" cy="752580"/>
-            <wp:effectExtent l="0" t="0" r="0" b="9525"/>
-            <wp:docPr id="6" name="Picture 6"/>
+          <wp:inline distT="0" distB="0" distL="0" distR="0" wp14:anchorId="6989F927" wp14:editId="6D2842CE">
+            <wp:extent cx="5229955" cy="762106"/>
+            <wp:effectExtent l="0" t="0" r="8890" b="0"/>
+            <wp:docPr id="4" name="Picture 4"/>
             <wp:cNvGraphicFramePr>
               <a:graphicFrameLocks xmlns:a="http://schemas.openxmlformats.org/drawingml/2006/main" noChangeAspect="1"/>
             </wp:cNvGraphicFramePr>
@@ -1480,7 +1516,7 @@
                   <pic:spPr>
                     <a:xfrm>
                       <a:off x="0" y="0"/>
-                      <a:ext cx="5391902" cy="752580"/>
+                      <a:ext cx="5229955" cy="762106"/>
                     </a:xfrm>
                     <a:prstGeom prst="rect">
                       <a:avLst/>
@@ -1495,46 +1531,191 @@
     </w:p>
     <w:p>
       <w:r>
-        <w:br/>
-      </w:r>
-      <w:r>
-        <w:br/>
-      </w:r>
-      <w:r>
-        <w:br/>
-      </w:r>
-      <w:r>
-        <w:br/>
-      </w:r>
-      <w:r>
-        <w:br/>
-      </w:r>
-      <w:r>
-        <w:br/>
-      </w:r>
-      <w:r>
-        <w:br/>
-      </w:r>
-      <w:r>
-        <w:br/>
-      </w:r>
-      <w:r>
-        <w:br/>
-      </w:r>
-      <w:r>
-        <w:br/>
-      </w:r>
-      <w:r>
-        <w:br/>
-      </w:r>
-      <w:r>
-        <w:br/>
-      </w:r>
-      <w:r>
-        <w:br/>
-      </w:r>
-      <w:r>
-        <w:br/>
+        <w:t xml:space="preserve">Line 2:  Adds information to the flights </w:t>
+      </w:r>
+      <w:proofErr w:type="spellStart"/>
+      <w:r>
+        <w:t>tibble</w:t>
+      </w:r>
+      <w:proofErr w:type="spellEnd"/>
+      <w:r>
+        <w:t xml:space="preserve"> from the airports </w:t>
+      </w:r>
+      <w:proofErr w:type="spellStart"/>
+      <w:r>
+        <w:t>tibble</w:t>
+      </w:r>
+      <w:proofErr w:type="spellEnd"/>
+      <w:r>
+        <w:t xml:space="preserve"> where origin in flights matches </w:t>
+      </w:r>
+      <w:proofErr w:type="spellStart"/>
+      <w:r>
+        <w:t>faa</w:t>
+      </w:r>
+      <w:proofErr w:type="spellEnd"/>
+      <w:r>
+        <w:t xml:space="preserve"> in airports. If there isn’t a match between origin and </w:t>
+      </w:r>
+      <w:proofErr w:type="spellStart"/>
+      <w:r>
+        <w:t>faa</w:t>
+      </w:r>
+      <w:proofErr w:type="spellEnd"/>
+      <w:r>
+        <w:t xml:space="preserve">, then the observation in flights is excluded from the new </w:t>
+      </w:r>
+      <w:proofErr w:type="spellStart"/>
+      <w:r>
+        <w:t>tibble</w:t>
+      </w:r>
+      <w:proofErr w:type="spellEnd"/>
+      <w:r>
+        <w:t>.</w:t>
+      </w:r>
+    </w:p>
+    <w:p>
+      <w:r>
+        <w:t xml:space="preserve">Line </w:t>
+      </w:r>
+      <w:r>
+        <w:t>3</w:t>
+      </w:r>
+      <w:r>
+        <w:t xml:space="preserve">:  Adds information to the flights </w:t>
+      </w:r>
+      <w:proofErr w:type="spellStart"/>
+      <w:r>
+        <w:t>tibble</w:t>
+      </w:r>
+      <w:proofErr w:type="spellEnd"/>
+      <w:r>
+        <w:t xml:space="preserve"> from the airports </w:t>
+      </w:r>
+      <w:proofErr w:type="spellStart"/>
+      <w:r>
+        <w:t>tibble</w:t>
+      </w:r>
+      <w:proofErr w:type="spellEnd"/>
+      <w:r>
+        <w:t xml:space="preserve"> where </w:t>
+      </w:r>
+      <w:proofErr w:type="spellStart"/>
+      <w:r>
+        <w:t>dest</w:t>
+      </w:r>
+      <w:proofErr w:type="spellEnd"/>
+      <w:r>
+        <w:t xml:space="preserve"> in flights matches </w:t>
+      </w:r>
+      <w:proofErr w:type="spellStart"/>
+      <w:r>
+        <w:t>faa</w:t>
+      </w:r>
+      <w:proofErr w:type="spellEnd"/>
+      <w:r>
+        <w:t xml:space="preserve"> in airports.</w:t>
+      </w:r>
+      <w:r>
+        <w:t xml:space="preserve"> </w:t>
+      </w:r>
+      <w:r>
+        <w:t xml:space="preserve">If there isn’t a match between </w:t>
+      </w:r>
+      <w:proofErr w:type="spellStart"/>
+      <w:r>
+        <w:t>dest</w:t>
+      </w:r>
+      <w:proofErr w:type="spellEnd"/>
+      <w:r>
+        <w:t xml:space="preserve"> and </w:t>
+      </w:r>
+      <w:proofErr w:type="spellStart"/>
+      <w:r>
+        <w:t>faa</w:t>
+      </w:r>
+      <w:proofErr w:type="spellEnd"/>
+      <w:r>
+        <w:t xml:space="preserve">, then the observation in flights is excluded from the new </w:t>
+      </w:r>
+      <w:proofErr w:type="spellStart"/>
+      <w:r>
+        <w:t>tibble</w:t>
+      </w:r>
+      <w:proofErr w:type="spellEnd"/>
+      <w:r>
+        <w:t>.</w:t>
+      </w:r>
+    </w:p>
+    <w:p>
+      <w:r>
+        <w:t xml:space="preserve">Line </w:t>
+      </w:r>
+      <w:r>
+        <w:t>4</w:t>
+      </w:r>
+      <w:r>
+        <w:t xml:space="preserve">:  Adds information to the flights </w:t>
+      </w:r>
+      <w:proofErr w:type="spellStart"/>
+      <w:r>
+        <w:t>tibble</w:t>
+      </w:r>
+      <w:proofErr w:type="spellEnd"/>
+      <w:r>
+        <w:t xml:space="preserve"> from the </w:t>
+      </w:r>
+      <w:r>
+        <w:t>airlines</w:t>
+      </w:r>
+      <w:r>
+        <w:t xml:space="preserve"> </w:t>
+      </w:r>
+      <w:proofErr w:type="spellStart"/>
+      <w:r>
+        <w:t>tibble</w:t>
+      </w:r>
+      <w:proofErr w:type="spellEnd"/>
+      <w:r>
+        <w:t xml:space="preserve"> where </w:t>
+      </w:r>
+      <w:r>
+        <w:t>carrier</w:t>
+      </w:r>
+      <w:r>
+        <w:t xml:space="preserve"> in flights matches </w:t>
+      </w:r>
+      <w:r>
+        <w:t>carrier</w:t>
+      </w:r>
+      <w:r>
+        <w:t xml:space="preserve"> in </w:t>
+      </w:r>
+      <w:r>
+        <w:t>lines</w:t>
+      </w:r>
+      <w:r>
+        <w:t>.</w:t>
+      </w:r>
+      <w:r>
+        <w:t xml:space="preserve"> </w:t>
+      </w:r>
+      <w:r>
+        <w:t xml:space="preserve">If there isn’t a match between </w:t>
+      </w:r>
+      <w:r>
+        <w:t>the two carrier keys</w:t>
+      </w:r>
+      <w:r>
+        <w:t xml:space="preserve">, then the observation in flights is excluded from the new </w:t>
+      </w:r>
+      <w:proofErr w:type="spellStart"/>
+      <w:r>
+        <w:t>tibble</w:t>
+      </w:r>
+      <w:proofErr w:type="spellEnd"/>
+      <w:r>
+        <w:t>.</w:t>
       </w:r>
     </w:p>
     <w:p>
@@ -1546,8 +1727,15 @@
         </w:numPr>
       </w:pPr>
       <w:r>
-        <w:lastRenderedPageBreak/>
-        <w:t>The flights tibble contain the variables month, day, and departure time for each flight.</w:t>
+        <w:t xml:space="preserve">Recall that the mpg tibble contains a variable called </w:t>
+      </w:r>
+      <w:proofErr w:type="spellStart"/>
+      <w:r>
+        <w:t>drv</w:t>
+      </w:r>
+      <w:proofErr w:type="spellEnd"/>
+      <w:r>
+        <w:t xml:space="preserve"> which reports the type of drive train for each vehicle. Vehicles can be front-wheel drive, rear-wheel drive, and four-wheel drive.</w:t>
       </w:r>
     </w:p>
     <w:p>
@@ -1556,10 +1744,10 @@
           <w:noProof/>
         </w:rPr>
         <w:drawing>
-          <wp:inline distT="0" distB="0" distL="0" distR="0" wp14:anchorId="7E7A2165" wp14:editId="17A4D233">
-            <wp:extent cx="5943600" cy="704215"/>
-            <wp:effectExtent l="0" t="0" r="0" b="635"/>
-            <wp:docPr id="8" name="Picture 8"/>
+          <wp:inline distT="0" distB="0" distL="0" distR="0" wp14:anchorId="5294F3FC" wp14:editId="3760F1A6">
+            <wp:extent cx="5391902" cy="752580"/>
+            <wp:effectExtent l="0" t="0" r="0" b="9525"/>
+            <wp:docPr id="6" name="Picture 6"/>
             <wp:cNvGraphicFramePr>
               <a:graphicFrameLocks xmlns:a="http://schemas.openxmlformats.org/drawingml/2006/main" noChangeAspect="1"/>
             </wp:cNvGraphicFramePr>
@@ -1579,7 +1767,7 @@
                   <pic:spPr>
                     <a:xfrm>
                       <a:off x="0" y="0"/>
-                      <a:ext cx="5943600" cy="704215"/>
+                      <a:ext cx="5391902" cy="752580"/>
                     </a:xfrm>
                     <a:prstGeom prst="rect">
                       <a:avLst/>
@@ -1591,62 +1779,68 @@
           </wp:inline>
         </w:drawing>
       </w:r>
+    </w:p>
+    <w:p>
+      <w:r>
+        <w:t xml:space="preserve">Line 2: changes the order of the factor </w:t>
+      </w:r>
+      <w:proofErr w:type="spellStart"/>
+      <w:r>
+        <w:t>drv</w:t>
+      </w:r>
+      <w:proofErr w:type="spellEnd"/>
+      <w:r>
+        <w:t xml:space="preserve">. The </w:t>
+      </w:r>
+      <w:proofErr w:type="spellStart"/>
+      <w:r>
+        <w:t>fct_</w:t>
+      </w:r>
+      <w:proofErr w:type="gramStart"/>
+      <w:r>
+        <w:t>infreq</w:t>
+      </w:r>
+      <w:proofErr w:type="spellEnd"/>
+      <w:r>
+        <w:t>(</w:t>
+      </w:r>
+      <w:proofErr w:type="gramEnd"/>
+      <w:r>
+        <w:t xml:space="preserve">) function does a preliminary count of the number of observations in each level of the factor and orders the factor from the largest frequency to the smallest. The </w:t>
+      </w:r>
+      <w:proofErr w:type="spellStart"/>
+      <w:r>
+        <w:t>fct_rev</w:t>
+      </w:r>
+      <w:proofErr w:type="spellEnd"/>
+      <w:r>
+        <w:t xml:space="preserve"> reverses the order of the factor from smallest to largest.</w:t>
+      </w:r>
+    </w:p>
+    <w:p>
+      <w:r>
+        <w:t xml:space="preserve">Lines 3 – 4: Create a bar chart. The </w:t>
+      </w:r>
+      <w:proofErr w:type="spellStart"/>
+      <w:r>
+        <w:t>geom_bar</w:t>
+      </w:r>
+      <w:proofErr w:type="spellEnd"/>
+      <w:r>
+        <w:t xml:space="preserve"> part of the code recalculates the frequency and orders the bars according to the factor order to create a </w:t>
+      </w:r>
+      <w:proofErr w:type="spellStart"/>
+      <w:r>
+        <w:t>Pareta</w:t>
+      </w:r>
+      <w:proofErr w:type="spellEnd"/>
+      <w:r>
+        <w:t xml:space="preserve"> Chart</w:t>
+      </w:r>
       <w:r>
         <w:br/>
       </w:r>
-      <w:r>
-        <w:br/>
-      </w:r>
-      <w:r>
-        <w:br/>
-      </w:r>
-      <w:r>
-        <w:br/>
-      </w:r>
-      <w:r>
-        <w:br/>
-      </w:r>
-      <w:r>
-        <w:br/>
-      </w:r>
-      <w:r>
-        <w:br/>
-      </w:r>
-      <w:r>
-        <w:br/>
-      </w:r>
-      <w:r>
-        <w:br/>
-      </w:r>
-      <w:r>
-        <w:br/>
-      </w:r>
-      <w:r>
-        <w:br/>
-      </w:r>
-      <w:r>
-        <w:br/>
-      </w:r>
-      <w:r>
-        <w:br/>
-      </w:r>
-      <w:r>
-        <w:br/>
-      </w:r>
-      <w:r>
-        <w:br/>
-      </w:r>
-      <w:r>
-        <w:br/>
-      </w:r>
-      <w:r>
-        <w:br/>
-      </w:r>
-      <w:r>
-        <w:br/>
-      </w:r>
-    </w:p>
-    <w:p/>
+    </w:p>
     <w:p>
       <w:pPr>
         <w:pStyle w:val="ListParagraph"/>
@@ -1656,15 +1850,7 @@
         </w:numPr>
       </w:pPr>
       <w:r>
-        <w:t xml:space="preserve">The mpg tibble contains the variable </w:t>
-      </w:r>
-      <w:proofErr w:type="spellStart"/>
-      <w:r>
-        <w:t>hwy</w:t>
-      </w:r>
-      <w:proofErr w:type="spellEnd"/>
-      <w:r>
-        <w:t xml:space="preserve"> which is miles per gallon for highway driving.</w:t>
+        <w:t>The flights tibble contain the variables month, day, and departure time for each flight.</w:t>
       </w:r>
     </w:p>
     <w:p>
@@ -1673,10 +1859,10 @@
           <w:noProof/>
         </w:rPr>
         <w:drawing>
-          <wp:inline distT="0" distB="0" distL="0" distR="0" wp14:anchorId="2F8E467F" wp14:editId="5ADCEF79">
-            <wp:extent cx="5943600" cy="688975"/>
-            <wp:effectExtent l="0" t="0" r="0" b="0"/>
-            <wp:docPr id="9" name="Picture 9"/>
+          <wp:inline distT="0" distB="0" distL="0" distR="0" wp14:anchorId="7E7A2165" wp14:editId="17A4D233">
+            <wp:extent cx="5943600" cy="704215"/>
+            <wp:effectExtent l="0" t="0" r="0" b="635"/>
+            <wp:docPr id="8" name="Picture 8"/>
             <wp:cNvGraphicFramePr>
               <a:graphicFrameLocks xmlns:a="http://schemas.openxmlformats.org/drawingml/2006/main" noChangeAspect="1"/>
             </wp:cNvGraphicFramePr>
@@ -1696,6 +1882,142 @@
                   <pic:spPr>
                     <a:xfrm>
                       <a:off x="0" y="0"/>
+                      <a:ext cx="5943600" cy="704215"/>
+                    </a:xfrm>
+                    <a:prstGeom prst="rect">
+                      <a:avLst/>
+                    </a:prstGeom>
+                  </pic:spPr>
+                </pic:pic>
+              </a:graphicData>
+            </a:graphic>
+          </wp:inline>
+        </w:drawing>
+      </w:r>
+      <w:r>
+        <w:br/>
+      </w:r>
+      <w:r>
+        <w:br/>
+      </w:r>
+      <w:r>
+        <w:br/>
+      </w:r>
+      <w:r>
+        <w:t xml:space="preserve">Lines 1 – 2: Select the variables month, day, </w:t>
+      </w:r>
+      <w:proofErr w:type="spellStart"/>
+      <w:r>
+        <w:t>dep_time</w:t>
+      </w:r>
+      <w:proofErr w:type="spellEnd"/>
+      <w:r>
+        <w:t xml:space="preserve"> from the </w:t>
+      </w:r>
+      <w:proofErr w:type="spellStart"/>
+      <w:r>
+        <w:t>tibble</w:t>
+      </w:r>
+      <w:proofErr w:type="spellEnd"/>
+      <w:r>
+        <w:t xml:space="preserve"> flights.</w:t>
+      </w:r>
+    </w:p>
+    <w:p>
+      <w:r>
+        <w:lastRenderedPageBreak/>
+        <w:t xml:space="preserve">Line 3: Creates a new variable Date using the </w:t>
+      </w:r>
+      <w:proofErr w:type="spellStart"/>
+      <w:r>
+        <w:t>make_datetime</w:t>
+      </w:r>
+      <w:proofErr w:type="spellEnd"/>
+      <w:r>
+        <w:t xml:space="preserve"> function </w:t>
+      </w:r>
+      <w:proofErr w:type="gramStart"/>
+      <w:r>
+        <w:t>The</w:t>
+      </w:r>
+      <w:proofErr w:type="gramEnd"/>
+      <w:r>
+        <w:t xml:space="preserve"> </w:t>
+      </w:r>
+      <w:proofErr w:type="spellStart"/>
+      <w:r>
+        <w:t>make_datetime</w:t>
+      </w:r>
+      <w:proofErr w:type="spellEnd"/>
+      <w:r>
+        <w:t xml:space="preserve"> function has as arguments year, month, day, hour, and minutes. Departure time is not in regular time units so we must use integer arithmetic to extract the hour and the minutes from the variable </w:t>
+      </w:r>
+      <w:proofErr w:type="spellStart"/>
+      <w:r>
+        <w:t>dep_time</w:t>
+      </w:r>
+      <w:proofErr w:type="spellEnd"/>
+      <w:r>
+        <w:t xml:space="preserve">. The %/% operator is integer division and gives the result of division rounded down to the nearest integer </w:t>
+      </w:r>
+      <w:proofErr w:type="gramStart"/>
+      <w:r>
+        <w:t>The</w:t>
+      </w:r>
+      <w:proofErr w:type="gramEnd"/>
+      <w:r>
+        <w:t xml:space="preserve"> %% is the modulus operator and gives the remainder of the integer division.</w:t>
+      </w:r>
+    </w:p>
+    <w:p>
+      <w:pPr>
+        <w:pStyle w:val="ListParagraph"/>
+        <w:numPr>
+          <w:ilvl w:val="0"/>
+          <w:numId w:val="8"/>
+        </w:numPr>
+      </w:pPr>
+      <w:r>
+        <w:t xml:space="preserve">The mpg tibble contains the variable </w:t>
+      </w:r>
+      <w:proofErr w:type="spellStart"/>
+      <w:r>
+        <w:t>hwy</w:t>
+      </w:r>
+      <w:proofErr w:type="spellEnd"/>
+      <w:r>
+        <w:t xml:space="preserve"> which is miles per gallon for highway driving.</w:t>
+      </w:r>
+    </w:p>
+    <w:p>
+      <w:r>
+        <w:rPr>
+          <w:noProof/>
+        </w:rPr>
+        <w:drawing>
+          <wp:inline distT="0" distB="0" distL="0" distR="0" wp14:anchorId="2F8E467F" wp14:editId="5ADCEF79">
+            <wp:extent cx="5943600" cy="688975"/>
+            <wp:effectExtent l="0" t="0" r="0" b="0"/>
+            <wp:docPr id="9" name="Picture 9"/>
+            <wp:cNvGraphicFramePr>
+              <a:graphicFrameLocks xmlns:a="http://schemas.openxmlformats.org/drawingml/2006/main" noChangeAspect="1"/>
+            </wp:cNvGraphicFramePr>
+            <a:graphic xmlns:a="http://schemas.openxmlformats.org/drawingml/2006/main">
+              <a:graphicData uri="http://schemas.openxmlformats.org/drawingml/2006/picture">
+                <pic:pic xmlns:pic="http://schemas.openxmlformats.org/drawingml/2006/picture">
+                  <pic:nvPicPr>
+                    <pic:cNvPr id="1" name=""/>
+                    <pic:cNvPicPr/>
+                  </pic:nvPicPr>
+                  <pic:blipFill>
+                    <a:blip r:embed="rId14"/>
+                    <a:stretch>
+                      <a:fillRect/>
+                    </a:stretch>
+                  </pic:blipFill>
+                  <pic:spPr>
+                    <a:xfrm>
+                      <a:off x="0" y="0"/>
                       <a:ext cx="5943600" cy="688975"/>
                     </a:xfrm>
                     <a:prstGeom prst="rect">
@@ -1707,6 +2029,67 @@
             </a:graphic>
           </wp:inline>
         </w:drawing>
+      </w:r>
+    </w:p>
+    <w:p>
+      <w:r>
+        <w:t xml:space="preserve">Line 1: Creates a new column in the mpg </w:t>
+      </w:r>
+      <w:proofErr w:type="spellStart"/>
+      <w:r>
+        <w:t>tibble</w:t>
+      </w:r>
+      <w:proofErr w:type="spellEnd"/>
+      <w:r>
+        <w:t xml:space="preserve"> called mileage</w:t>
+      </w:r>
+    </w:p>
+    <w:p>
+      <w:r>
+        <w:br/>
+        <w:t xml:space="preserve">Line 2: Turns the new variable mileage into a factor based on the intervals defined in the cut function. If the </w:t>
+      </w:r>
+      <w:proofErr w:type="spellStart"/>
+      <w:r>
+        <w:t>hwy</w:t>
+      </w:r>
+      <w:proofErr w:type="spellEnd"/>
+      <w:r>
+        <w:t xml:space="preserve"> variable is greater than 10 and less than or equal to 18, then it is classified as “Low”. If it is </w:t>
+      </w:r>
+      <w:r>
+        <w:t xml:space="preserve">greater than </w:t>
+      </w:r>
+      <w:r>
+        <w:t xml:space="preserve">18 </w:t>
+      </w:r>
+      <w:r>
+        <w:t xml:space="preserve">but less than or equal </w:t>
+      </w:r>
+      <w:proofErr w:type="gramStart"/>
+      <w:r>
+        <w:t xml:space="preserve">to </w:t>
+      </w:r>
+      <w:r>
+        <w:t xml:space="preserve"> 25</w:t>
+      </w:r>
+      <w:proofErr w:type="gramEnd"/>
+      <w:r>
+        <w:t>, then it is coded as “Medium”. Finally</w:t>
+      </w:r>
+      <w:r>
+        <w:t>,</w:t>
+      </w:r>
+      <w:r>
+        <w:t xml:space="preserve"> </w:t>
+      </w:r>
+      <w:r>
+        <w:t>if the mileage is greater than 25 but less than or equal to 45, then its level is “High”.</w:t>
+      </w:r>
+    </w:p>
+    <w:p>
+      <w:r>
+        <w:t>Lines 3 – 4: Calculates the frequency of the new factor mileage.</w:t>
       </w:r>
     </w:p>
     <w:sectPr>
@@ -3366,7 +3749,7 @@
 </file>
 
 <file path=customXml/itemProps1.xml><?xml version="1.0" encoding="utf-8"?>
-<ds:datastoreItem xmlns:ds="http://schemas.openxmlformats.org/officeDocument/2006/customXml" ds:itemID="{2EC457C1-BF65-4FE9-8BA5-3A4A578E3F1F}">
+<ds:datastoreItem xmlns:ds="http://schemas.openxmlformats.org/officeDocument/2006/customXml" ds:itemID="{F768CA9E-EA16-4989-A623-93A513B7B080}">
   <ds:schemaRefs>
     <ds:schemaRef ds:uri="http://schemas.openxmlformats.org/officeDocument/2006/bibliography"/>
   </ds:schemaRefs>

</xml_diff>

<commit_message>
Exam and key changes
Wednesday changes.
</commit_message>
<xml_diff>
--- a/Midterm II/Winter 2019/Written II Exam.docx
+++ b/Midterm II/Winter 2019/Written II Exam.docx
@@ -383,9 +383,8 @@
           <w:szCs w:val="21"/>
           <w:shd w:val="clear" w:color="auto" w:fill="FFFFFF"/>
         </w:rPr>
-        <w:t xml:space="preserve">Because all lists do not contain just atomic vectors of the same length, lists in general do not satisfy the requirements for being a </w:t>
-      </w:r>
-      <w:proofErr w:type="spellStart"/>
+        <w:t>Because all lists do not contain just atomic vectors of the same length, lists in general do not satisfy the requirements for being a tibble.</w:t>
+      </w:r>
       <w:r>
         <w:rPr>
           <w:rFonts w:ascii="Helvetica" w:hAnsi="Helvetica" w:cs="Helvetica"/>
@@ -394,64 +393,13 @@
           <w:szCs w:val="21"/>
           <w:shd w:val="clear" w:color="auto" w:fill="FFFFFF"/>
         </w:rPr>
-        <w:t>tibble</w:t>
-      </w:r>
-      <w:proofErr w:type="spellEnd"/>
-      <w:r>
-        <w:rPr>
-          <w:rFonts w:ascii="Helvetica" w:hAnsi="Helvetica" w:cs="Helvetica"/>
-          <w:color w:val="333333"/>
-          <w:sz w:val="21"/>
-          <w:szCs w:val="21"/>
-          <w:shd w:val="clear" w:color="auto" w:fill="FFFFFF"/>
-        </w:rPr>
-        <w:t>.</w:t>
-      </w:r>
-      <w:r>
-        <w:rPr>
-          <w:rFonts w:ascii="Helvetica" w:hAnsi="Helvetica" w:cs="Helvetica"/>
-          <w:color w:val="333333"/>
-          <w:sz w:val="21"/>
-          <w:szCs w:val="21"/>
-          <w:shd w:val="clear" w:color="auto" w:fill="FFFFFF"/>
-        </w:rPr>
         <w:t xml:space="preserve"> </w:t>
       </w:r>
       <w:r>
         <w:rPr>
           <w:rFonts w:ascii="Calibri" w:eastAsia="Times New Roman" w:hAnsi="Calibri" w:cs="Calibri"/>
         </w:rPr>
-        <w:t>Tibbles</w:t>
-      </w:r>
-      <w:r>
-        <w:rPr>
-          <w:rFonts w:ascii="Calibri" w:eastAsia="Times New Roman" w:hAnsi="Calibri" w:cs="Calibri"/>
-        </w:rPr>
-        <w:t xml:space="preserve"> </w:t>
-      </w:r>
-      <w:r>
-        <w:rPr>
-          <w:rFonts w:ascii="Calibri" w:eastAsia="Times New Roman" w:hAnsi="Calibri" w:cs="Calibri"/>
-        </w:rPr>
-        <w:t>are</w:t>
-      </w:r>
-      <w:r>
-        <w:rPr>
-          <w:rFonts w:ascii="Calibri" w:eastAsia="Times New Roman" w:hAnsi="Calibri" w:cs="Calibri"/>
-        </w:rPr>
-        <w:t xml:space="preserve"> a data frame</w:t>
-      </w:r>
-      <w:r>
-        <w:rPr>
-          <w:rFonts w:ascii="Calibri" w:eastAsia="Times New Roman" w:hAnsi="Calibri" w:cs="Calibri"/>
-        </w:rPr>
-        <w:t>s</w:t>
-      </w:r>
-      <w:r>
-        <w:rPr>
-          <w:rFonts w:ascii="Calibri" w:eastAsia="Times New Roman" w:hAnsi="Calibri" w:cs="Calibri"/>
-        </w:rPr>
-        <w:t xml:space="preserve"> that has been “tweaked” by Hadley Wickham.</w:t>
+        <w:t>Tibbles are a data frames that has been “tweaked” by Hadley Wickham.</w:t>
       </w:r>
       <w:r>
         <w:rPr>
@@ -949,21 +897,7 @@
         <w:rPr>
           <w:rFonts w:ascii="Calibri" w:eastAsia="Times New Roman" w:hAnsi="Calibri" w:cs="Calibri"/>
         </w:rPr>
-        <w:t xml:space="preserve"> left-join is a mutating join so it adds new columns to the x </w:t>
-      </w:r>
-      <w:proofErr w:type="spellStart"/>
-      <w:r>
-        <w:rPr>
-          <w:rFonts w:ascii="Calibri" w:eastAsia="Times New Roman" w:hAnsi="Calibri" w:cs="Calibri"/>
-        </w:rPr>
-        <w:t>tibble</w:t>
-      </w:r>
-      <w:proofErr w:type="spellEnd"/>
-      <w:r>
-        <w:rPr>
-          <w:rFonts w:ascii="Calibri" w:eastAsia="Times New Roman" w:hAnsi="Calibri" w:cs="Calibri"/>
-        </w:rPr>
-        <w:t xml:space="preserve">. The semi-join is a filtering </w:t>
+        <w:t xml:space="preserve"> left-join is a mutating join so it adds new columns to the x tibble. The semi-join is a filtering </w:t>
       </w:r>
       <w:proofErr w:type="gramStart"/>
       <w:r>
@@ -977,35 +911,7 @@
         <w:rPr>
           <w:rFonts w:ascii="Calibri" w:eastAsia="Times New Roman" w:hAnsi="Calibri" w:cs="Calibri"/>
         </w:rPr>
-        <w:t xml:space="preserve"> so it takes a subset of the rows of the x </w:t>
-      </w:r>
-      <w:proofErr w:type="spellStart"/>
-      <w:r>
-        <w:rPr>
-          <w:rFonts w:ascii="Calibri" w:eastAsia="Times New Roman" w:hAnsi="Calibri" w:cs="Calibri"/>
-        </w:rPr>
-        <w:t>tibble</w:t>
-      </w:r>
-      <w:proofErr w:type="spellEnd"/>
-      <w:r>
-        <w:rPr>
-          <w:rFonts w:ascii="Calibri" w:eastAsia="Times New Roman" w:hAnsi="Calibri" w:cs="Calibri"/>
-        </w:rPr>
-        <w:t xml:space="preserve"> that have common key values between the two </w:t>
-      </w:r>
-      <w:proofErr w:type="spellStart"/>
-      <w:r>
-        <w:rPr>
-          <w:rFonts w:ascii="Calibri" w:eastAsia="Times New Roman" w:hAnsi="Calibri" w:cs="Calibri"/>
-        </w:rPr>
-        <w:t>tibbles</w:t>
-      </w:r>
-      <w:proofErr w:type="spellEnd"/>
-      <w:r>
-        <w:rPr>
-          <w:rFonts w:ascii="Calibri" w:eastAsia="Times New Roman" w:hAnsi="Calibri" w:cs="Calibri"/>
-        </w:rPr>
-        <w:t>.</w:t>
+        <w:t xml:space="preserve"> so it takes a subset of the rows of the x tibble that have common key values between the two tibbles.</w:t>
       </w:r>
       <w:r>
         <w:rPr>
@@ -1151,35 +1057,24 @@
         <w:rPr>
           <w:rFonts w:ascii="Calibri" w:hAnsi="Calibri" w:cs="Calibri"/>
         </w:rPr>
-        <w:t xml:space="preserve">Use an example to illustrate the difference between wide and long </w:t>
-      </w:r>
-      <w:proofErr w:type="spellStart"/>
+        <w:t>Use an example to illustrate the difference between wide and long tibbles.</w:t>
+      </w:r>
       <w:r>
         <w:rPr>
           <w:rFonts w:ascii="Calibri" w:hAnsi="Calibri" w:cs="Calibri"/>
         </w:rPr>
-        <w:t>tibbles</w:t>
-      </w:r>
-      <w:proofErr w:type="spellEnd"/>
+        <w:br/>
+      </w:r>
       <w:r>
         <w:rPr>
           <w:rFonts w:ascii="Calibri" w:hAnsi="Calibri" w:cs="Calibri"/>
         </w:rPr>
-        <w:t>.</w:t>
-      </w:r>
-      <w:r>
-        <w:rPr>
-          <w:rFonts w:ascii="Calibri" w:hAnsi="Calibri" w:cs="Calibri"/>
-        </w:rPr>
-        <w:br/>
-      </w:r>
-      <w:r>
-        <w:rPr>
-          <w:rFonts w:ascii="Calibri" w:hAnsi="Calibri" w:cs="Calibri"/>
-        </w:rPr>
-        <w:br/>
-      </w:r>
-      <w:r>
+        <w:br/>
+      </w:r>
+      <w:r>
+        <w:rPr>
+          <w:noProof/>
+        </w:rPr>
         <w:drawing>
           <wp:inline distT="0" distB="0" distL="0" distR="0" wp14:anchorId="48F7EE9D" wp14:editId="50D25A71">
             <wp:extent cx="4484370" cy="1882140"/>
@@ -1350,35 +1245,23 @@
       </w:r>
       <w:proofErr w:type="spellEnd"/>
       <w:r>
-        <w:t xml:space="preserve"> columns from the mpg </w:t>
-      </w:r>
-      <w:proofErr w:type="spellStart"/>
-      <w:r>
-        <w:t>tibble</w:t>
-      </w:r>
-      <w:proofErr w:type="spellEnd"/>
-    </w:p>
-    <w:p>
-      <w:r>
-        <w:t xml:space="preserve">Line 3: Gather converts wide </w:t>
-      </w:r>
-      <w:proofErr w:type="spellStart"/>
-      <w:r>
-        <w:t>tibbles</w:t>
-      </w:r>
-      <w:proofErr w:type="spellEnd"/>
-      <w:r>
-        <w:t xml:space="preserve"> into a long </w:t>
-      </w:r>
-      <w:proofErr w:type="spellStart"/>
-      <w:proofErr w:type="gramStart"/>
-      <w:r>
-        <w:t>tibble.s</w:t>
-      </w:r>
-      <w:proofErr w:type="spellEnd"/>
-      <w:proofErr w:type="gramEnd"/>
-      <w:r>
-        <w:t xml:space="preserve"> The key is the name of the variable that will be a factor that corresponds to the names of the variables that are being stacked or gathered. In this case the new variable, </w:t>
+        <w:t xml:space="preserve"> columns from the mpg tibble</w:t>
+      </w:r>
+    </w:p>
+    <w:p>
+      <w:r>
+        <w:t>Line 3: Gather converts wide tibbles into a long tibbles</w:t>
+      </w:r>
+      <w:r>
+        <w:t>.</w:t>
+      </w:r>
+      <w:r>
+        <w:t xml:space="preserve"> T</w:t>
+      </w:r>
+      <w:bookmarkStart w:id="0" w:name="_GoBack"/>
+      <w:bookmarkEnd w:id="0"/>
+      <w:r>
+        <w:t xml:space="preserve">he key is the name of the variable that will be a factor that corresponds to the names of the variables that are being stacked or gathered. In this case the new variable, </w:t>
       </w:r>
       <w:proofErr w:type="spellStart"/>
       <w:r>
@@ -1418,8 +1301,6 @@
       <w:r>
         <w:t>6</w:t>
       </w:r>
-      <w:bookmarkStart w:id="0" w:name="_GoBack"/>
-      <w:bookmarkEnd w:id="0"/>
       <w:r>
         <w:t xml:space="preserve">: </w:t>
       </w:r>
@@ -1429,39 +1310,23 @@
       </w:r>
       <w:proofErr w:type="spellEnd"/>
       <w:r>
-        <w:t xml:space="preserve"> collapses the </w:t>
+        <w:t xml:space="preserve"> collapses the tibble into two rows, one for the </w:t>
       </w:r>
       <w:proofErr w:type="spellStart"/>
       <w:r>
-        <w:t>tibble</w:t>
+        <w:t>hwy</w:t>
       </w:r>
       <w:proofErr w:type="spellEnd"/>
       <w:r>
-        <w:t xml:space="preserve"> into two rows, one for the </w:t>
+        <w:t xml:space="preserve"> and one for </w:t>
       </w:r>
       <w:proofErr w:type="spellStart"/>
       <w:r>
-        <w:t>hwy</w:t>
+        <w:t>cty</w:t>
       </w:r>
       <w:proofErr w:type="spellEnd"/>
       <w:r>
-        <w:t xml:space="preserve"> and one for </w:t>
-      </w:r>
-      <w:proofErr w:type="spellStart"/>
-      <w:r>
-        <w:t>cty</w:t>
-      </w:r>
-      <w:proofErr w:type="spellEnd"/>
-      <w:r>
-        <w:t xml:space="preserve">. There are two columns in the </w:t>
-      </w:r>
-      <w:proofErr w:type="spellStart"/>
-      <w:r>
-        <w:t>tibble</w:t>
-      </w:r>
-      <w:proofErr w:type="spellEnd"/>
-      <w:r>
-        <w:t xml:space="preserve">, Mean and </w:t>
+        <w:t xml:space="preserve">. There are two columns in the tibble, Mean and </w:t>
       </w:r>
       <w:proofErr w:type="spellStart"/>
       <w:r>
@@ -1531,191 +1396,71 @@
     </w:p>
     <w:p>
       <w:r>
-        <w:t xml:space="preserve">Line 2:  Adds information to the flights </w:t>
+        <w:t xml:space="preserve">Line 2:  Adds information to the flights tibble from the airports tibble where origin in flights matches </w:t>
       </w:r>
       <w:proofErr w:type="spellStart"/>
       <w:r>
-        <w:t>tibble</w:t>
+        <w:t>faa</w:t>
       </w:r>
       <w:proofErr w:type="spellEnd"/>
       <w:r>
-        <w:t xml:space="preserve"> from the airports </w:t>
+        <w:t xml:space="preserve"> in airports. If there isn’t a match between origin and </w:t>
       </w:r>
       <w:proofErr w:type="spellStart"/>
       <w:r>
-        <w:t>tibble</w:t>
+        <w:t>faa</w:t>
       </w:r>
       <w:proofErr w:type="spellEnd"/>
       <w:r>
-        <w:t xml:space="preserve"> where origin in flights matches </w:t>
+        <w:t>, then the observation in flights is excluded from the new tibble.</w:t>
+      </w:r>
+    </w:p>
+    <w:p>
+      <w:r>
+        <w:t xml:space="preserve">Line 3:  Adds information to the flights tibble from the airports tibble where </w:t>
       </w:r>
       <w:proofErr w:type="spellStart"/>
       <w:r>
+        <w:t>dest</w:t>
+      </w:r>
+      <w:proofErr w:type="spellEnd"/>
+      <w:r>
+        <w:t xml:space="preserve"> in flights matches </w:t>
+      </w:r>
+      <w:proofErr w:type="spellStart"/>
+      <w:r>
         <w:t>faa</w:t>
       </w:r>
       <w:proofErr w:type="spellEnd"/>
       <w:r>
-        <w:t xml:space="preserve"> in airports. If there isn’t a match between origin and </w:t>
+        <w:t xml:space="preserve"> in airports. If there isn’t a match between </w:t>
       </w:r>
       <w:proofErr w:type="spellStart"/>
       <w:r>
+        <w:t>dest</w:t>
+      </w:r>
+      <w:proofErr w:type="spellEnd"/>
+      <w:r>
+        <w:t xml:space="preserve"> and </w:t>
+      </w:r>
+      <w:proofErr w:type="spellStart"/>
+      <w:r>
         <w:t>faa</w:t>
       </w:r>
       <w:proofErr w:type="spellEnd"/>
       <w:r>
-        <w:t xml:space="preserve">, then the observation in flights is excluded from the new </w:t>
-      </w:r>
-      <w:proofErr w:type="spellStart"/>
-      <w:r>
-        <w:t>tibble</w:t>
-      </w:r>
-      <w:proofErr w:type="spellEnd"/>
-      <w:r>
-        <w:t>.</w:t>
-      </w:r>
-    </w:p>
-    <w:p>
-      <w:r>
-        <w:t xml:space="preserve">Line </w:t>
-      </w:r>
-      <w:r>
-        <w:t>3</w:t>
-      </w:r>
-      <w:r>
-        <w:t xml:space="preserve">:  Adds information to the flights </w:t>
-      </w:r>
-      <w:proofErr w:type="spellStart"/>
-      <w:r>
-        <w:t>tibble</w:t>
-      </w:r>
-      <w:proofErr w:type="spellEnd"/>
-      <w:r>
-        <w:t xml:space="preserve"> from the airports </w:t>
-      </w:r>
-      <w:proofErr w:type="spellStart"/>
-      <w:r>
-        <w:t>tibble</w:t>
-      </w:r>
-      <w:proofErr w:type="spellEnd"/>
-      <w:r>
-        <w:t xml:space="preserve"> where </w:t>
-      </w:r>
-      <w:proofErr w:type="spellStart"/>
-      <w:r>
-        <w:t>dest</w:t>
-      </w:r>
-      <w:proofErr w:type="spellEnd"/>
-      <w:r>
-        <w:t xml:space="preserve"> in flights matches </w:t>
-      </w:r>
-      <w:proofErr w:type="spellStart"/>
-      <w:r>
-        <w:t>faa</w:t>
-      </w:r>
-      <w:proofErr w:type="spellEnd"/>
-      <w:r>
-        <w:t xml:space="preserve"> in airports.</w:t>
+        <w:t>, then the observation in flights is excluded from the new tibble.</w:t>
+      </w:r>
+    </w:p>
+    <w:p>
+      <w:r>
+        <w:t>Line 4:  Adds information to the flights tibble from the airlines tibble where carrier in flights matches carrier in lines.</w:t>
       </w:r>
       <w:r>
         <w:t xml:space="preserve"> </w:t>
       </w:r>
       <w:r>
-        <w:t xml:space="preserve">If there isn’t a match between </w:t>
-      </w:r>
-      <w:proofErr w:type="spellStart"/>
-      <w:r>
-        <w:t>dest</w:t>
-      </w:r>
-      <w:proofErr w:type="spellEnd"/>
-      <w:r>
-        <w:t xml:space="preserve"> and </w:t>
-      </w:r>
-      <w:proofErr w:type="spellStart"/>
-      <w:r>
-        <w:t>faa</w:t>
-      </w:r>
-      <w:proofErr w:type="spellEnd"/>
-      <w:r>
-        <w:t xml:space="preserve">, then the observation in flights is excluded from the new </w:t>
-      </w:r>
-      <w:proofErr w:type="spellStart"/>
-      <w:r>
-        <w:t>tibble</w:t>
-      </w:r>
-      <w:proofErr w:type="spellEnd"/>
-      <w:r>
-        <w:t>.</w:t>
-      </w:r>
-    </w:p>
-    <w:p>
-      <w:r>
-        <w:t xml:space="preserve">Line </w:t>
-      </w:r>
-      <w:r>
-        <w:t>4</w:t>
-      </w:r>
-      <w:r>
-        <w:t xml:space="preserve">:  Adds information to the flights </w:t>
-      </w:r>
-      <w:proofErr w:type="spellStart"/>
-      <w:r>
-        <w:t>tibble</w:t>
-      </w:r>
-      <w:proofErr w:type="spellEnd"/>
-      <w:r>
-        <w:t xml:space="preserve"> from the </w:t>
-      </w:r>
-      <w:r>
-        <w:t>airlines</w:t>
-      </w:r>
-      <w:r>
-        <w:t xml:space="preserve"> </w:t>
-      </w:r>
-      <w:proofErr w:type="spellStart"/>
-      <w:r>
-        <w:t>tibble</w:t>
-      </w:r>
-      <w:proofErr w:type="spellEnd"/>
-      <w:r>
-        <w:t xml:space="preserve"> where </w:t>
-      </w:r>
-      <w:r>
-        <w:t>carrier</w:t>
-      </w:r>
-      <w:r>
-        <w:t xml:space="preserve"> in flights matches </w:t>
-      </w:r>
-      <w:r>
-        <w:t>carrier</w:t>
-      </w:r>
-      <w:r>
-        <w:t xml:space="preserve"> in </w:t>
-      </w:r>
-      <w:r>
-        <w:t>lines</w:t>
-      </w:r>
-      <w:r>
-        <w:t>.</w:t>
-      </w:r>
-      <w:r>
-        <w:t xml:space="preserve"> </w:t>
-      </w:r>
-      <w:r>
-        <w:t xml:space="preserve">If there isn’t a match between </w:t>
-      </w:r>
-      <w:r>
-        <w:t>the two carrier keys</w:t>
-      </w:r>
-      <w:r>
-        <w:t xml:space="preserve">, then the observation in flights is excluded from the new </w:t>
-      </w:r>
-      <w:proofErr w:type="spellStart"/>
-      <w:r>
-        <w:t>tibble</w:t>
-      </w:r>
-      <w:proofErr w:type="spellEnd"/>
-      <w:r>
-        <w:t>.</w:t>
+        <w:t>If there isn’t a match between the two carrier keys, then the observation in flights is excluded from the new tibble.</w:t>
       </w:r>
     </w:p>
     <w:p>
@@ -1912,15 +1657,7 @@
       </w:r>
       <w:proofErr w:type="spellEnd"/>
       <w:r>
-        <w:t xml:space="preserve"> from the </w:t>
-      </w:r>
-      <w:proofErr w:type="spellStart"/>
-      <w:r>
-        <w:t>tibble</w:t>
-      </w:r>
-      <w:proofErr w:type="spellEnd"/>
-      <w:r>
-        <w:t xml:space="preserve"> flights.</w:t>
+        <w:t xml:space="preserve"> from the tibble flights.</w:t>
       </w:r>
     </w:p>
     <w:p>
@@ -2033,15 +1770,7 @@
     </w:p>
     <w:p>
       <w:r>
-        <w:t xml:space="preserve">Line 1: Creates a new column in the mpg </w:t>
-      </w:r>
-      <w:proofErr w:type="spellStart"/>
-      <w:r>
-        <w:t>tibble</w:t>
-      </w:r>
-      <w:proofErr w:type="spellEnd"/>
-      <w:r>
-        <w:t xml:space="preserve"> called mileage</w:t>
+        <w:t>Line 1: Creates a new column in the mpg tibble called mileage</w:t>
       </w:r>
     </w:p>
     <w:p>
@@ -3749,7 +3478,7 @@
 </file>
 
 <file path=customXml/itemProps1.xml><?xml version="1.0" encoding="utf-8"?>
-<ds:datastoreItem xmlns:ds="http://schemas.openxmlformats.org/officeDocument/2006/customXml" ds:itemID="{F768CA9E-EA16-4989-A623-93A513B7B080}">
+<ds:datastoreItem xmlns:ds="http://schemas.openxmlformats.org/officeDocument/2006/customXml" ds:itemID="{3AB18F22-E3A6-4222-BFA0-0E8751FECA1B}">
   <ds:schemaRefs>
     <ds:schemaRef ds:uri="http://schemas.openxmlformats.org/officeDocument/2006/bibliography"/>
   </ds:schemaRefs>

</xml_diff>